<commit_message>
add: speekers talk title
</commit_message>
<xml_diff>
--- a/content/programme/InvitedSpeaker_FelixSasaki.docx
+++ b/content/programme/InvitedSpeaker_FelixSasaki.docx
@@ -142,7 +142,6 @@
               </w:rPr>
               <w:t>(</w:t>
             </w:r>
-            <w:proofErr w:type="gramStart"/>
             <w:r>
               <w:rPr>
                 <w:rFonts w:ascii="Lato" w:eastAsia="Lato" w:hAnsi="Lato" w:cs="Lato"/>
@@ -164,7 +163,6 @@
               </w:rPr>
               <w:t>aker</w:t>
             </w:r>
-            <w:proofErr w:type="gramEnd"/>
             <w:r>
               <w:rPr>
                 <w:rFonts w:ascii="Lato" w:eastAsia="Lato" w:hAnsi="Lato" w:cs="Lato"/>
@@ -328,6 +326,133 @@
       </w:tr>
     </w:tbl>
     <w:p/>
+    <w:p/>
+    <w:tbl>
+      <w:tblPr>
+        <w:tblStyle w:val="TableGrid"/>
+        <w:tblW w:w="0" w:type="auto"/>
+        <w:tblLook w:val="04A0" w:firstRow="1" w:lastRow="0" w:firstColumn="1" w:lastColumn="0" w:noHBand="0" w:noVBand="1"/>
+      </w:tblPr>
+      <w:tblGrid>
+        <w:gridCol w:w="9019"/>
+      </w:tblGrid>
+      <w:tr>
+        <w:tc>
+          <w:tcPr>
+            <w:tcW w:w="9019" w:type="dxa"/>
+          </w:tcPr>
+          <w:p>
+            <w:pPr>
+              <w:pStyle w:val="Heading1"/>
+              <w:rPr>
+                <w:lang w:val="en-US"/>
+              </w:rPr>
+            </w:pPr>
+            <w:bookmarkStart w:id="1" w:name="_Hlk191473391"/>
+            <w:r>
+              <w:rPr>
+                <w:lang w:val="en-US"/>
+              </w:rPr>
+              <w:t xml:space="preserve">Title: </w:t>
+            </w:r>
+            <w:r>
+              <w:rPr>
+                <w:lang w:val="en-US"/>
+              </w:rPr>
+              <w:t>Semantic modeling for scaling AI assistants and AI agents in the enterprise</w:t>
+            </w:r>
+          </w:p>
+          <w:p>
+            <w:pPr>
+              <w:pStyle w:val="Heading6"/>
+              <w:rPr>
+                <w:lang w:val="en-US"/>
+              </w:rPr>
+            </w:pPr>
+            <w:r>
+              <w:rPr>
+                <w:lang w:val="en-US"/>
+              </w:rPr>
+              <w:t xml:space="preserve">Invited </w:t>
+            </w:r>
+            <w:r>
+              <w:rPr>
+                <w:lang w:val="en-US"/>
+              </w:rPr>
+              <w:t xml:space="preserve"> Speech</w:t>
+            </w:r>
+          </w:p>
+          <w:p>
+            <w:pPr>
+              <w:pStyle w:val="Heading4"/>
+              <w:rPr>
+                <w:lang w:val="en-US"/>
+              </w:rPr>
+            </w:pPr>
+            <w:r>
+              <w:rPr>
+                <w:lang w:val="en-US"/>
+              </w:rPr>
+              <w:t>Time:</w:t>
+            </w:r>
+            <w:r>
+              <w:rPr>
+                <w:lang w:val="en-US"/>
+              </w:rPr>
+              <w:t xml:space="preserve"> TBA</w:t>
+            </w:r>
+          </w:p>
+          <w:p>
+            <w:pPr>
+              <w:pStyle w:val="Heading4"/>
+              <w:rPr>
+                <w:lang w:val="en-US"/>
+              </w:rPr>
+            </w:pPr>
+            <w:bookmarkStart w:id="2" w:name="_teeaaqrvkvui" w:colFirst="0" w:colLast="0"/>
+            <w:bookmarkEnd w:id="2"/>
+            <w:r>
+              <w:rPr>
+                <w:lang w:val="en-US"/>
+              </w:rPr>
+              <w:t xml:space="preserve"> </w:t>
+            </w:r>
+          </w:p>
+          <w:p>
+            <w:pPr>
+              <w:jc w:val="both"/>
+              <w:rPr>
+                <w:rFonts w:ascii="Lato" w:eastAsia="Lato" w:hAnsi="Lato" w:cs="Lato"/>
+                <w:color w:val="212529"/>
+                <w:sz w:val="24"/>
+                <w:szCs w:val="24"/>
+                <w:lang w:val="en-US"/>
+              </w:rPr>
+            </w:pPr>
+          </w:p>
+          <w:p>
+            <w:pPr>
+              <w:jc w:val="both"/>
+              <w:rPr>
+                <w:lang w:val="en-US"/>
+              </w:rPr>
+            </w:pPr>
+            <w:r>
+              <w:rPr>
+                <w:rFonts w:ascii="Lato" w:eastAsia="Lato" w:hAnsi="Lato" w:cs="Lato"/>
+                <w:color w:val="212529"/>
+                <w:sz w:val="24"/>
+                <w:szCs w:val="24"/>
+                <w:lang w:val="en-US"/>
+              </w:rPr>
+              <w:t>Abstract: TBA</w:t>
+            </w:r>
+          </w:p>
+          <w:p/>
+        </w:tc>
+      </w:tr>
+      <w:bookmarkEnd w:id="1"/>
+    </w:tbl>
     <w:p/>
     <w:p/>
     <w:sectPr>

</xml_diff>

<commit_message>
`Update speakers data and get_doc function to use Google Docs export format`
</commit_message>
<xml_diff>
--- a/content/programme/InvitedSpeaker_FelixSasaki.docx
+++ b/content/programme/InvitedSpeaker_FelixSasaki.docx
@@ -142,6 +142,7 @@
               </w:rPr>
               <w:t>(</w:t>
             </w:r>
+            <w:proofErr w:type="gramStart"/>
             <w:r>
               <w:rPr>
                 <w:rFonts w:ascii="Lato" w:eastAsia="Lato" w:hAnsi="Lato" w:cs="Lato"/>
@@ -163,6 +164,7 @@
               </w:rPr>
               <w:t>aker</w:t>
             </w:r>
+            <w:proofErr w:type="gramEnd"/>
             <w:r>
               <w:rPr>
                 <w:rFonts w:ascii="Lato" w:eastAsia="Lato" w:hAnsi="Lato" w:cs="Lato"/>
@@ -345,21 +347,15 @@
             <w:pPr>
               <w:pStyle w:val="Heading1"/>
               <w:rPr>
-                <w:lang w:val="en-US"/>
+                <w:rStyle w:val="Strong"/>
               </w:rPr>
             </w:pPr>
             <w:bookmarkStart w:id="1" w:name="_Hlk191473391"/>
             <w:r>
               <w:rPr>
-                <w:lang w:val="en-US"/>
-              </w:rPr>
-              <w:t xml:space="preserve">Title: </w:t>
-            </w:r>
-            <w:r>
-              <w:rPr>
-                <w:lang w:val="en-US"/>
-              </w:rPr>
-              <w:t>Semantic modeling for scaling AI assistants and AI agents in the enterprise</w:t>
+                <w:rStyle w:val="Strong"/>
+              </w:rPr>
+              <w:t>Title: Semantic modeling for scaling AI assistants and AI agents in the enterprise</w:t>
             </w:r>
           </w:p>
           <w:p>
@@ -369,6 +365,7 @@
                 <w:lang w:val="en-US"/>
               </w:rPr>
             </w:pPr>
+            <w:proofErr w:type="gramStart"/>
             <w:r>
               <w:rPr>
                 <w:lang w:val="en-US"/>
@@ -381,6 +378,7 @@
               </w:rPr>
               <w:t xml:space="preserve"> Speech</w:t>
             </w:r>
+            <w:proofErr w:type="gramEnd"/>
           </w:p>
           <w:p>
             <w:pPr>
@@ -432,17 +430,12 @@
           </w:p>
           <w:p>
             <w:pPr>
-              <w:jc w:val="both"/>
               <w:rPr>
                 <w:lang w:val="en-US"/>
               </w:rPr>
             </w:pPr>
             <w:r>
               <w:rPr>
-                <w:rFonts w:ascii="Lato" w:eastAsia="Lato" w:hAnsi="Lato" w:cs="Lato"/>
-                <w:color w:val="212529"/>
-                <w:sz w:val="24"/>
-                <w:szCs w:val="24"/>
                 <w:lang w:val="en-US"/>
               </w:rPr>
               <w:t>Abstract: TBA</w:t>

</xml_diff>